<commit_message>
Inline comments and feedback for HW 1021.
</commit_message>
<xml_diff>
--- a/Mental Model Paper/14 10 19 Interaction Design Ubiquitous Computing paper.docx
+++ b/Mental Model Paper/14 10 19 Interaction Design Ubiquitous Computing paper.docx
@@ -1,6 +1,6 @@
 
 <file path=word/document.xml><?xml version="1.0" encoding="utf-8"?>
-<w:document xmlns:ve="http://schemas.openxmlformats.org/markup-compatibility/2006" xmlns:o="urn:schemas-microsoft-com:office:office" xmlns:r="http://schemas.openxmlformats.org/officeDocument/2006/relationships" xmlns:m="http://schemas.openxmlformats.org/officeDocument/2006/math" xmlns:v="urn:schemas-microsoft-com:vml" xmlns:wp="http://schemas.openxmlformats.org/drawingml/2006/wordprocessingDrawing" xmlns:w10="urn:schemas-microsoft-com:office:word" xmlns:w="http://schemas.openxmlformats.org/wordprocessingml/2006/main" xmlns:wne="http://schemas.microsoft.com/office/word/2006/wordml">
+<w:document xmlns:wpc="http://schemas.microsoft.com/office/word/2010/wordprocessingCanvas" xmlns:mo="http://schemas.microsoft.com/office/mac/office/2008/main" xmlns:mc="http://schemas.openxmlformats.org/markup-compatibility/2006" xmlns:mv="urn:schemas-microsoft-com:mac:vml" xmlns:o="urn:schemas-microsoft-com:office:office" xmlns:r="http://schemas.openxmlformats.org/officeDocument/2006/relationships" xmlns:m="http://schemas.openxmlformats.org/officeDocument/2006/math" xmlns:v="urn:schemas-microsoft-com:vml" xmlns:wp14="http://schemas.microsoft.com/office/word/2010/wordprocessingDrawing" xmlns:wp="http://schemas.openxmlformats.org/drawingml/2006/wordprocessingDrawing" xmlns:w10="urn:schemas-microsoft-com:office:word" xmlns:w="http://schemas.openxmlformats.org/wordprocessingml/2006/main" xmlns:w14="http://schemas.microsoft.com/office/word/2010/wordml" xmlns:wpg="http://schemas.microsoft.com/office/word/2010/wordprocessingGroup" xmlns:wpi="http://schemas.microsoft.com/office/word/2010/wordprocessingInk" xmlns:wne="http://schemas.microsoft.com/office/word/2006/wordml" xmlns:wps="http://schemas.microsoft.com/office/word/2010/wordprocessingShape" mc:Ignorable="w14 wp14">
   <w:body>
     <w:p>
       <w:pPr>
@@ -17,13 +17,8 @@
         <w:spacing w:after="200" w:line="480" w:lineRule="auto"/>
       </w:pPr>
       <w:r>
-        <w:t xml:space="preserve">Dr. John </w:t>
-      </w:r>
-      <w:proofErr w:type="spellStart"/>
-      <w:r>
-        <w:t>Dionisio</w:t>
-      </w:r>
-      <w:proofErr w:type="spellEnd"/>
+        <w:t>Dr. John Dionisio</w:t>
+      </w:r>
     </w:p>
     <w:p>
       <w:pPr>
@@ -98,7 +93,23 @@
         <w:ind w:firstLine="720"/>
       </w:pPr>
       <w:r>
-        <w:t>Ubiquitous computing integrates the increasing utility derived from smaller and more efficient devices to create augmented environments that individuals can interact with in order to make everyday tasks easier and more completely integrated with a computerized system. One crucial aspect of ubiquitous devices is to create an "Internet of things" that includes elements such as appliances, lighting, security systems, wearable technology, and so on. These devices would be intelligent: remembering the behavioral patterns of the users, reminding users when tasks need to be completed, and recognizing their current state in a given environment. Implementing technology of this nature requires a new and different approach to human-computer interaction that would utilize an array of sensors to detect input from the user through mediums such as audio, motion, infrared, gesture, or other unconventional mediums. The challenge presented to ubiquitous computing is to create user interfaces that interact with the user in such a way that not only feels natural and unobtrusive but does so in an implicit manner without the complete reliance on screens and displays. In this paper, I will analyze the paradigm shift in the implementation of user interfaces in ubiquitous computing and the methodologies that are used in their creation.</w:t>
+        <w:t xml:space="preserve">Ubiquitous computing integrates the increasing utility derived from smaller and more efficient devices to create augmented environments </w:t>
+      </w:r>
+      <w:proofErr w:type="gramStart"/>
+      <w:r>
+        <w:t>that individuals</w:t>
+      </w:r>
+      <w:proofErr w:type="gramEnd"/>
+      <w:r>
+        <w:t xml:space="preserve"> can interact with in order to make everyday tasks easier and more completely integrated with a computerized system. One crucial aspect of ubiquitous devices is to create an "Internet of things" that includes elements such as appliances, lighting, security systems, wearable technology, and so on. These devices would be intelligent: remembering the behavioral patterns of the users, reminding users when tasks need to be completed, and recognizing their current state in a given environment. Implementing technology of this nature requires a new and different approach to human-computer interaction that would utilize an array of sensors to detect input from the user through mediums such as audio, motion, infrared, gesture, or other unconventional mediums. The challenge presented to ubiquitous computing is to create user interfaces that interact with the user in such a way that not only feels natural and unobtrusive </w:t>
+      </w:r>
+      <w:proofErr w:type="gramStart"/>
+      <w:r>
+        <w:t>but</w:t>
+      </w:r>
+      <w:proofErr w:type="gramEnd"/>
+      <w:r>
+        <w:t xml:space="preserve"> does so in an implicit manner without the complete reliance on screens and displays. In this paper, I will analyze the paradigm shift in the implementation of user interfaces in ubiquitous computing and the methodologies that are used in their creation.</w:t>
       </w:r>
     </w:p>
     <w:p>
@@ -157,7 +168,31 @@
         <w:t xml:space="preserve"> </w:t>
       </w:r>
       <w:r>
-        <w:t xml:space="preserve">sets standards for an ubiquitous computing user interface with a framework of required elements as well as a diverse set of general methods one could potentially use to implement such an interface. </w:t>
+        <w:t>sets standards for a</w:t>
+      </w:r>
+      <w:del w:id="0" w:author="John David N. Dionisio" w:date="2014-11-23T23:07:00Z">
+        <w:r>
+          <w:delText>n</w:delText>
+        </w:r>
+      </w:del>
+      <w:r>
+        <w:t xml:space="preserve"> </w:t>
+      </w:r>
+      <w:commentRangeStart w:id="1"/>
+      <w:r>
+        <w:t xml:space="preserve">ubiquitous </w:t>
+      </w:r>
+      <w:commentRangeEnd w:id="1"/>
+      <w:r>
+        <w:rPr>
+          <w:rStyle w:val="CommentReference"/>
+          <w:rFonts w:eastAsiaTheme="minorHAnsi" w:cstheme="minorBidi"/>
+          <w:color w:val="auto"/>
+        </w:rPr>
+        <w:commentReference w:id="1"/>
+      </w:r>
+      <w:r>
+        <w:t xml:space="preserve">computing user interface with a framework of required elements as well as a diverse set of general methods one could potentially use to implement such an interface. </w:t>
       </w:r>
       <w:proofErr w:type="spellStart"/>
       <w:r>
@@ -266,15 +301,44 @@
       </w:pPr>
       <w:r>
         <w:tab/>
-        <w:t xml:space="preserve">The shift in the user interface from a graphic user interface (GUI) to a </w:t>
-      </w:r>
+        <w:t xml:space="preserve">The shift in the user interface from a graphic user interface (GUI) to </w:t>
+      </w:r>
+      <w:proofErr w:type="gramStart"/>
+      <w:r>
+        <w:t>a</w:t>
+      </w:r>
+      <w:proofErr w:type="gramEnd"/>
+      <w:r>
+        <w:t xml:space="preserve"> </w:t>
+      </w:r>
+      <w:commentRangeStart w:id="2"/>
       <w:proofErr w:type="spellStart"/>
       <w:r>
         <w:t>ubicomp</w:t>
       </w:r>
       <w:proofErr w:type="spellEnd"/>
       <w:r>
-        <w:t xml:space="preserve"> user interface (UUI)  presents one of the largest challenges to ubiquitous computing. The goal for a truly streamlined </w:t>
+        <w:t xml:space="preserve"> user interface</w:t>
+      </w:r>
+      <w:commentRangeEnd w:id="2"/>
+      <w:r>
+        <w:rPr>
+          <w:rStyle w:val="CommentReference"/>
+          <w:rFonts w:eastAsiaTheme="minorHAnsi" w:cstheme="minorBidi"/>
+          <w:color w:val="auto"/>
+        </w:rPr>
+        <w:commentReference w:id="2"/>
+      </w:r>
+      <w:r>
+        <w:t xml:space="preserve"> (UUI)</w:t>
+      </w:r>
+      <w:del w:id="3" w:author="John David N. Dionisio" w:date="2014-11-23T23:08:00Z">
+        <w:r>
+          <w:delText xml:space="preserve"> </w:delText>
+        </w:r>
+      </w:del>
+      <w:r>
+        <w:t xml:space="preserve"> presents one of the largest challenges to ubiquitous computing. The goal for a truly streamlined </w:t>
       </w:r>
       <w:proofErr w:type="spellStart"/>
       <w:r>
@@ -298,8 +362,17 @@
       </w:r>
       <w:proofErr w:type="spellEnd"/>
       <w:r>
-        <w:t xml:space="preserve"> 240) . </w:t>
-      </w:r>
+        <w:t xml:space="preserve"> 240)</w:t>
+      </w:r>
+      <w:del w:id="4" w:author="John David N. Dionisio" w:date="2014-11-23T23:13:00Z">
+        <w:r>
+          <w:delText xml:space="preserve"> </w:delText>
+        </w:r>
+      </w:del>
+      <w:r>
+        <w:t xml:space="preserve">. </w:t>
+      </w:r>
+      <w:commentRangeStart w:id="5"/>
       <w:proofErr w:type="spellStart"/>
       <w:r>
         <w:t>Ubicomp</w:t>
@@ -308,6 +381,15 @@
       <w:r>
         <w:t xml:space="preserve"> user interfaces, therefore, must utilize a wide range of inputs such as spatial information, identity, user models, temporal data, environmental data, social data, resource availability, computing data, activity, schedules and agendas, and other data that can be discerned explicitly or implicitly (243).</w:t>
       </w:r>
+      <w:commentRangeEnd w:id="5"/>
+      <w:r>
+        <w:rPr>
+          <w:rStyle w:val="CommentReference"/>
+          <w:rFonts w:eastAsiaTheme="minorHAnsi" w:cstheme="minorBidi"/>
+          <w:color w:val="auto"/>
+        </w:rPr>
+        <w:commentReference w:id="5"/>
+      </w:r>
     </w:p>
     <w:p>
       <w:pPr>
@@ -316,7 +398,15 @@
       </w:pPr>
       <w:r>
         <w:tab/>
-        <w:t xml:space="preserve">Explicit data collection allows users to directly manipulate the system through whatever medium is available. In a classic graphic user interface, the most common methods of explicit data collection are achieved through the keyboard and mouse. Other common applications include touch screens, remotes, and styluses. With these tools, a user can issue commands and provide inputs to the system whenever necessary. In a </w:t>
+        <w:t xml:space="preserve">Explicit data collection allows users to directly manipulate the system through whatever medium is available. In a classic graphic user interface, the most common methods of explicit data collection are achieved through the keyboard and mouse. Other common applications include touch screens, remotes, and styluses. With these tools, a user can issue commands and provide inputs to the system whenever necessary. In </w:t>
+      </w:r>
+      <w:proofErr w:type="gramStart"/>
+      <w:r>
+        <w:t>a</w:t>
+      </w:r>
+      <w:proofErr w:type="gramEnd"/>
+      <w:r>
+        <w:t xml:space="preserve"> </w:t>
       </w:r>
       <w:proofErr w:type="spellStart"/>
       <w:r>
@@ -324,11 +414,35 @@
       </w:r>
       <w:proofErr w:type="spellEnd"/>
       <w:r>
-        <w:t xml:space="preserve"> user interface, users may provide explicit input through speech, gaze, or any form of human movement. Implicit data collection, however, deals more with the contextual awareness of any artifact within the system or the system as a whole. To accomplish this, an ubiquitous system can gather information from </w:t>
+        <w:t xml:space="preserve"> user interface, users may provide explicit input through speech, gaze, or any form of human movement. Implicit data collection, however, deals more with the contextual awareness of any artifact within the system or the system as a whole. To accomplish this, </w:t>
+      </w:r>
+      <w:proofErr w:type="gramStart"/>
+      <w:r>
+        <w:t>an</w:t>
+      </w:r>
+      <w:proofErr w:type="gramEnd"/>
+      <w:r>
+        <w:t xml:space="preserve"> ubiquitous system can gather information from </w:t>
       </w:r>
       <w:r>
         <w:lastRenderedPageBreak/>
-        <w:t xml:space="preserve">persons, the sensed environment, and the computational environment (243). A series of sensors can be placed in an environment or on the user to gather information about the state of the user or the state of the artifacts or other objects within the environment. </w:t>
+        <w:t xml:space="preserve">persons, the sensed environment, and the computational environment (243). A series of sensors can be placed in an environment or on the user to gather information about the state of the user or the state of the artifacts or other objects within the </w:t>
+      </w:r>
+      <w:commentRangeStart w:id="6"/>
+      <w:r>
+        <w:t>environment</w:t>
+      </w:r>
+      <w:commentRangeEnd w:id="6"/>
+      <w:r>
+        <w:rPr>
+          <w:rStyle w:val="CommentReference"/>
+          <w:rFonts w:eastAsiaTheme="minorHAnsi" w:cstheme="minorBidi"/>
+          <w:color w:val="auto"/>
+        </w:rPr>
+        <w:commentReference w:id="6"/>
+      </w:r>
+      <w:r>
+        <w:t xml:space="preserve">. </w:t>
       </w:r>
     </w:p>
     <w:p>
@@ -349,14 +463,30 @@
       </w:r>
       <w:proofErr w:type="spellEnd"/>
       <w:r>
-        <w:t xml:space="preserve"> user interfaces in the table below. </w:t>
+        <w:t xml:space="preserve"> user interfaces in the </w:t>
+      </w:r>
+      <w:commentRangeStart w:id="7"/>
+      <w:r>
+        <w:t>table below</w:t>
+      </w:r>
+      <w:commentRangeEnd w:id="7"/>
+      <w:r>
+        <w:rPr>
+          <w:rStyle w:val="CommentReference"/>
+          <w:rFonts w:eastAsiaTheme="minorHAnsi" w:cstheme="minorBidi"/>
+          <w:color w:val="auto"/>
+        </w:rPr>
+        <w:commentReference w:id="7"/>
+      </w:r>
+      <w:r>
+        <w:t xml:space="preserve">. </w:t>
       </w:r>
       <w:r>
         <w:rPr>
           <w:noProof/>
         </w:rPr>
         <w:drawing>
-          <wp:inline distT="0" distB="0" distL="0" distR="0">
+          <wp:inline distT="0" distB="0" distL="0" distR="0" wp14:anchorId="1E568088" wp14:editId="778DA0F1">
             <wp:extent cx="5263036" cy="6630525"/>
             <wp:effectExtent l="0" t="0" r="0" b="0"/>
             <wp:docPr id="2" name="image01.png"/>
@@ -369,7 +499,7 @@
                     <pic:cNvPicPr preferRelativeResize="0"/>
                   </pic:nvPicPr>
                   <pic:blipFill>
-                    <a:blip r:embed="rId5" cstate="print"/>
+                    <a:blip r:embed="rId7" cstate="print"/>
                     <a:srcRect/>
                     <a:stretch>
                       <a:fillRect/>
@@ -480,31 +610,7 @@
       </w:r>
       <w:proofErr w:type="spellEnd"/>
       <w:r>
-        <w:t xml:space="preserve"> presents </w:t>
-      </w:r>
-      <w:proofErr w:type="spellStart"/>
-      <w:r>
-        <w:t>learnability</w:t>
-      </w:r>
-      <w:proofErr w:type="spellEnd"/>
-      <w:r>
-        <w:t xml:space="preserve">, flexibility, and robustness as general principles for modern interfaces in general. More specifically, he details </w:t>
-      </w:r>
-      <w:proofErr w:type="spellStart"/>
-      <w:r>
-        <w:t>generalizability</w:t>
-      </w:r>
-      <w:proofErr w:type="spellEnd"/>
-      <w:r>
-        <w:t xml:space="preserve">—a subset of </w:t>
-      </w:r>
-      <w:proofErr w:type="spellStart"/>
-      <w:r>
-        <w:t>learnability</w:t>
-      </w:r>
-      <w:proofErr w:type="spellEnd"/>
-      <w:r>
-        <w:t xml:space="preserve"> meaning the ability for an interface to be accessible to a user based on similar situations he or she may have encountered—and recoverability—a subset of robustness that refers to an interface's ability to allow a user to easily recover from errors. With the addition of ubiquitous computing, adaptive aspects are added to the programs guidelines. The interface itself must adapt to the user based on his or her behavior derived from three modules: perceptual processing, behavioral processing, and cognitive comprehension </w:t>
+        <w:t xml:space="preserve"> presents learnability, flexibility, and robustness as general principles for modern interfaces in general. More specifically, he details generalizability—a subset of learnability meaning the ability for an interface to be accessible to a user based on similar situations he or she may have encountered—and recoverability—a subset of robustness that refers to an interface's ability to allow a user to easily recover from errors. With the addition of ubiquitous computing, adaptive aspects are added to the programs guidelines. The interface itself must adapt to the user based on his or her behavior derived from three modules: perceptual processing, behavioral processing, and cognitive comprehension </w:t>
       </w:r>
       <w:r>
         <w:lastRenderedPageBreak/>
@@ -556,7 +662,39 @@
         <w:ind w:firstLine="720"/>
       </w:pPr>
       <w:r>
-        <w:t>The major shift in design principals in ubiquitous computing is derived from its very nature. The shift from a desktop centered interface—and graphic user interface in general—creates a need for a different means of input and communication. Graphic user interfaces exist under the complete control of the computer that creates the user environment while ubiquitous computing takes place in pre-existing environments that vary greatly from one another. The user interface must, therefore, be very adaptable. Additionally, these means of human-computer interaction must also be as unobtrusive as possible, with computing elements and artifacts placed throughout an environment, one must avoid overwhelming a user. Passive means of communicating with a system allow for interaction without any investment on the part of the user, allowing one to focus on a particular task as the system addresses other concerns in the background. Passive communication, however, relies on inferences and could lead to greater numbers of errors when it comes to using them as user input.</w:t>
+        <w:t>The major shift in design princip</w:t>
+      </w:r>
+      <w:del w:id="8" w:author="John David N. Dionisio" w:date="2014-11-23T23:18:00Z">
+        <w:r>
+          <w:delText>a</w:delText>
+        </w:r>
+      </w:del>
+      <w:r>
+        <w:t>l</w:t>
+      </w:r>
+      <w:ins w:id="9" w:author="John David N. Dionisio" w:date="2014-11-23T23:18:00Z">
+        <w:r>
+          <w:t>e</w:t>
+        </w:r>
+      </w:ins>
+      <w:r>
+        <w:t xml:space="preserve">s in ubiquitous computing is derived from its very nature. The shift from a desktop centered interface—and graphic user interface in general—creates a need for a different means of input and communication. Graphic user interfaces exist under the complete control of the computer that creates the user environment while ubiquitous computing takes place in pre-existing environments that vary greatly from one another. The user interface must, therefore, be very adaptable. Additionally, these means of human-computer interaction must also be as unobtrusive as possible, with computing elements and artifacts placed throughout an environment, one must avoid overwhelming a user. Passive means of communicating with a system allow for interaction without any investment on the part of the user, allowing one to focus on a particular task as the system addresses other concerns in the background. Passive communication, however, relies on inferences and </w:t>
+      </w:r>
+      <w:commentRangeStart w:id="10"/>
+      <w:r>
+        <w:t>could lead to greater numbers of errors</w:t>
+      </w:r>
+      <w:commentRangeEnd w:id="10"/>
+      <w:r>
+        <w:rPr>
+          <w:rStyle w:val="CommentReference"/>
+          <w:rFonts w:eastAsiaTheme="minorHAnsi" w:cstheme="minorBidi"/>
+          <w:color w:val="auto"/>
+        </w:rPr>
+        <w:commentReference w:id="10"/>
+      </w:r>
+      <w:r>
+        <w:t xml:space="preserve"> when it comes to using them as user input.</w:t>
       </w:r>
     </w:p>
     <w:p>
@@ -565,8 +703,37 @@
         <w:spacing w:after="200" w:line="480" w:lineRule="auto"/>
         <w:ind w:firstLine="720"/>
       </w:pPr>
-      <w:r>
-        <w:t xml:space="preserve">Above all, however, ubiquitous computing must be massively intelligent for it to function properly. In order to interact with users indirectly, it requires the ability to interpret human behavior accurately. Doing so presents the challenge of articulating a series of sensors to record a user's behavior as well as creating a means of interpreting that recorded data. As opposed to graphic user interfaces which interpret very direct commands, a ubiquitous user interface must draw from inferences. This introduces an interesting element to the idea of mental models as it frames things such as smart houses and other intelligent environments as entities that think on their own for the individual rather than responding to said individual. </w:t>
+      <w:commentRangeStart w:id="11"/>
+      <w:r>
+        <w:t xml:space="preserve">Above all, however, ubiquitous computing must be massively intelligent for it to function properly. In order to interact with users indirectly, it requires the ability to interpret human behavior accurately. Doing so presents the challenge of articulating a series of sensors to record a user's behavior as well as creating a means of interpreting that recorded data. As opposed to graphic user </w:t>
+      </w:r>
+      <w:proofErr w:type="gramStart"/>
+      <w:r>
+        <w:t>interfaces which</w:t>
+      </w:r>
+      <w:proofErr w:type="gramEnd"/>
+      <w:r>
+        <w:t xml:space="preserve"> interpret very direct commands, a ubiquitous user interface must draw from inferences. This introduces an interesting element to the idea of mental models as it frames things such as smart houses and other intelligent environments as entities that think on their own for the individual rather than responding to </w:t>
+      </w:r>
+      <w:proofErr w:type="gramStart"/>
+      <w:r>
+        <w:t>said</w:t>
+      </w:r>
+      <w:proofErr w:type="gramEnd"/>
+      <w:r>
+        <w:t xml:space="preserve"> individual.</w:t>
+      </w:r>
+      <w:commentRangeEnd w:id="11"/>
+      <w:r>
+        <w:rPr>
+          <w:rStyle w:val="CommentReference"/>
+          <w:rFonts w:eastAsiaTheme="minorHAnsi" w:cstheme="minorBidi"/>
+          <w:color w:val="auto"/>
+        </w:rPr>
+        <w:commentReference w:id="11"/>
+      </w:r>
+      <w:r>
+        <w:t xml:space="preserve"> </w:t>
       </w:r>
     </w:p>
     <w:p>
@@ -588,8 +755,18 @@
         <w:pStyle w:val="normal0"/>
         <w:spacing w:after="200" w:line="480" w:lineRule="auto"/>
       </w:pPr>
+      <w:commentRangeStart w:id="12"/>
       <w:r>
         <w:t>Conclusion</w:t>
+      </w:r>
+      <w:commentRangeEnd w:id="12"/>
+      <w:r>
+        <w:rPr>
+          <w:rStyle w:val="CommentReference"/>
+          <w:rFonts w:eastAsiaTheme="minorHAnsi" w:cstheme="minorBidi"/>
+          <w:color w:val="auto"/>
+        </w:rPr>
+        <w:commentReference w:id="12"/>
       </w:r>
     </w:p>
     <w:p>
@@ -690,6 +867,7 @@
         </w:rPr>
         <w:t>Goodwin, Steven. </w:t>
       </w:r>
+      <w:proofErr w:type="gramStart"/>
       <w:r>
         <w:rPr>
           <w:i/>
@@ -703,141 +881,165 @@
           <w:color w:val="333333"/>
           <w:highlight w:val="white"/>
         </w:rPr>
-        <w:t xml:space="preserve">. New York: </w:t>
-      </w:r>
-      <w:proofErr w:type="spellStart"/>
+        <w:t>.</w:t>
+      </w:r>
+      <w:proofErr w:type="gramEnd"/>
       <w:r>
         <w:rPr>
           <w:color w:val="333333"/>
           <w:highlight w:val="white"/>
         </w:rPr>
-        <w:t>Apress</w:t>
-      </w:r>
-      <w:proofErr w:type="spellEnd"/>
+        <w:t xml:space="preserve"> New York: </w:t>
+      </w:r>
+      <w:proofErr w:type="spellStart"/>
       <w:r>
         <w:rPr>
           <w:color w:val="333333"/>
           <w:highlight w:val="white"/>
         </w:rPr>
-        <w:t>, 2010. 1-303. Print.</w:t>
-      </w:r>
-    </w:p>
-    <w:p>
-      <w:pPr>
-        <w:pStyle w:val="normal0"/>
-        <w:spacing w:line="480" w:lineRule="auto"/>
-        <w:ind w:firstLine="720"/>
-      </w:pPr>
-    </w:p>
-    <w:p>
-      <w:pPr>
-        <w:pStyle w:val="normal0"/>
-        <w:spacing w:line="480" w:lineRule="auto"/>
-      </w:pPr>
-      <w:proofErr w:type="spellStart"/>
-      <w:r>
-        <w:t>Krumm</w:t>
-      </w:r>
-      <w:proofErr w:type="spellEnd"/>
-      <w:r>
-        <w:t xml:space="preserve">, John. Ubiquitous Computing Fundamentals. Boca Raton, FL, USA: Chapman &amp; Hall/CRC Press, 2009. </w:t>
-      </w:r>
-      <w:proofErr w:type="spellStart"/>
-      <w:r>
-        <w:t>ProQuest</w:t>
-      </w:r>
-      <w:proofErr w:type="spellEnd"/>
-      <w:r>
-        <w:t xml:space="preserve"> </w:t>
-      </w:r>
-      <w:proofErr w:type="spellStart"/>
-      <w:r>
-        <w:t>ebrary</w:t>
-      </w:r>
-      <w:proofErr w:type="spellEnd"/>
-      <w:r>
-        <w:t>. Web. 21 October 2014.</w:t>
-      </w:r>
-    </w:p>
-    <w:p>
-      <w:pPr>
-        <w:pStyle w:val="normal0"/>
-        <w:spacing w:line="480" w:lineRule="auto"/>
-        <w:ind w:firstLine="720"/>
-      </w:pPr>
-    </w:p>
-    <w:p>
-      <w:pPr>
-        <w:pStyle w:val="normal0"/>
-        <w:spacing w:line="480" w:lineRule="auto"/>
-      </w:pPr>
-      <w:proofErr w:type="spellStart"/>
-      <w:r>
-        <w:t>Poslad</w:t>
-      </w:r>
-      <w:proofErr w:type="spellEnd"/>
-      <w:r>
-        <w:t xml:space="preserve">, Stefan. Ubiquitous Computing : Smart Devices, Environments and Interactions. Hoboken, NJ, USA: John Wiley &amp; Sons, 2009. </w:t>
-      </w:r>
-      <w:proofErr w:type="spellStart"/>
-      <w:r>
-        <w:t>ProQuest</w:t>
-      </w:r>
-      <w:proofErr w:type="spellEnd"/>
-      <w:r>
-        <w:t xml:space="preserve"> </w:t>
-      </w:r>
-      <w:proofErr w:type="spellStart"/>
-      <w:r>
-        <w:t>ebrary</w:t>
-      </w:r>
-      <w:proofErr w:type="spellEnd"/>
-      <w:r>
-        <w:t>. Web. 21 October 2014.</w:t>
-      </w:r>
-    </w:p>
-    <w:p>
-      <w:pPr>
-        <w:pStyle w:val="normal0"/>
-        <w:spacing w:line="480" w:lineRule="auto"/>
-        <w:ind w:firstLine="720"/>
-      </w:pPr>
-    </w:p>
-    <w:p>
-      <w:pPr>
-        <w:pStyle w:val="normal0"/>
-        <w:spacing w:line="480" w:lineRule="auto"/>
-      </w:pPr>
-      <w:proofErr w:type="spellStart"/>
+        <w:t>Apress</w:t>
+      </w:r>
+      <w:proofErr w:type="spellEnd"/>
       <w:r>
         <w:rPr>
           <w:color w:val="333333"/>
           <w:highlight w:val="white"/>
         </w:rPr>
-        <w:t>Scholtz</w:t>
-      </w:r>
-      <w:proofErr w:type="spellEnd"/>
+        <w:t>, 2010. 1-303. Print.</w:t>
+      </w:r>
+    </w:p>
+    <w:p>
+      <w:pPr>
+        <w:pStyle w:val="normal0"/>
+        <w:spacing w:line="480" w:lineRule="auto"/>
+        <w:ind w:firstLine="720"/>
+      </w:pPr>
+    </w:p>
+    <w:p>
+      <w:pPr>
+        <w:pStyle w:val="normal0"/>
+        <w:spacing w:line="480" w:lineRule="auto"/>
+      </w:pPr>
+      <w:proofErr w:type="spellStart"/>
+      <w:r>
+        <w:t>Krumm</w:t>
+      </w:r>
+      <w:proofErr w:type="spellEnd"/>
+      <w:r>
+        <w:t xml:space="preserve">, John. </w:t>
+      </w:r>
+      <w:proofErr w:type="gramStart"/>
+      <w:r>
+        <w:t>Ubiquitous Computing Fundamentals.</w:t>
+      </w:r>
+      <w:proofErr w:type="gramEnd"/>
+      <w:r>
+        <w:t xml:space="preserve"> Boca Raton, FL, USA: Chapman &amp; Hall/CRC Press, 2009. </w:t>
+      </w:r>
+      <w:proofErr w:type="spellStart"/>
+      <w:r>
+        <w:t>ProQuest</w:t>
+      </w:r>
+      <w:proofErr w:type="spellEnd"/>
+      <w:r>
+        <w:t xml:space="preserve"> </w:t>
+      </w:r>
+      <w:proofErr w:type="spellStart"/>
+      <w:r>
+        <w:t>ebrary</w:t>
+      </w:r>
+      <w:proofErr w:type="spellEnd"/>
+      <w:r>
+        <w:t>. Web. 21 October 2014.</w:t>
+      </w:r>
+    </w:p>
+    <w:p>
+      <w:pPr>
+        <w:pStyle w:val="normal0"/>
+        <w:spacing w:line="480" w:lineRule="auto"/>
+        <w:ind w:firstLine="720"/>
+      </w:pPr>
+    </w:p>
+    <w:p>
+      <w:pPr>
+        <w:pStyle w:val="normal0"/>
+        <w:spacing w:line="480" w:lineRule="auto"/>
+      </w:pPr>
+      <w:proofErr w:type="spellStart"/>
+      <w:r>
+        <w:t>Poslad</w:t>
+      </w:r>
+      <w:proofErr w:type="spellEnd"/>
+      <w:r>
+        <w:t xml:space="preserve">, Stefan. Ubiquitous </w:t>
+      </w:r>
+      <w:proofErr w:type="gramStart"/>
+      <w:r>
+        <w:t>Computing :</w:t>
+      </w:r>
+      <w:proofErr w:type="gramEnd"/>
+      <w:r>
+        <w:t xml:space="preserve"> Smart Devices, Environments and Interactions. Hoboken, NJ, USA: John Wiley &amp; Sons, 2009. </w:t>
+      </w:r>
+      <w:proofErr w:type="spellStart"/>
+      <w:r>
+        <w:t>ProQuest</w:t>
+      </w:r>
+      <w:proofErr w:type="spellEnd"/>
+      <w:r>
+        <w:t xml:space="preserve"> </w:t>
+      </w:r>
+      <w:proofErr w:type="spellStart"/>
+      <w:r>
+        <w:t>ebrary</w:t>
+      </w:r>
+      <w:proofErr w:type="spellEnd"/>
+      <w:r>
+        <w:t>. Web. 21 October 2014.</w:t>
+      </w:r>
+    </w:p>
+    <w:p>
+      <w:pPr>
+        <w:pStyle w:val="normal0"/>
+        <w:spacing w:line="480" w:lineRule="auto"/>
+        <w:ind w:firstLine="720"/>
+      </w:pPr>
+    </w:p>
+    <w:p>
+      <w:pPr>
+        <w:pStyle w:val="normal0"/>
+        <w:spacing w:line="480" w:lineRule="auto"/>
+      </w:pPr>
+      <w:proofErr w:type="spellStart"/>
       <w:r>
         <w:rPr>
           <w:color w:val="333333"/>
           <w:highlight w:val="white"/>
         </w:rPr>
-        <w:t xml:space="preserve">, Jean, and Sunny </w:t>
-      </w:r>
-      <w:proofErr w:type="spellStart"/>
+        <w:t>Scholtz</w:t>
+      </w:r>
+      <w:proofErr w:type="spellEnd"/>
       <w:r>
         <w:rPr>
           <w:color w:val="333333"/>
           <w:highlight w:val="white"/>
         </w:rPr>
-        <w:t>Consolvo</w:t>
-      </w:r>
-      <w:proofErr w:type="spellEnd"/>
+        <w:t xml:space="preserve">, Jean, and Sunny </w:t>
+      </w:r>
+      <w:proofErr w:type="spellStart"/>
       <w:r>
         <w:rPr>
           <w:color w:val="333333"/>
           <w:highlight w:val="white"/>
         </w:rPr>
+        <w:t>Consolvo</w:t>
+      </w:r>
+      <w:proofErr w:type="spellEnd"/>
+      <w:r>
+        <w:rPr>
+          <w:color w:val="333333"/>
+          <w:highlight w:val="white"/>
+        </w:rPr>
         <w:t>. "Towards a Discipline for Evaluating Ubiquitous Computing Applications." (2004): 1-18. Intel Research. Web. 1 Oct. 2014. &lt;http://intel-research.net/Publications/Seattle/022520041200_232.pdf&gt;.</w:t>
       </w:r>
     </w:p>
@@ -853,6 +1055,7 @@
         <w:pStyle w:val="normal0"/>
         <w:spacing w:line="480" w:lineRule="auto"/>
       </w:pPr>
+      <w:proofErr w:type="gramStart"/>
       <w:r>
         <w:t xml:space="preserve">Yang, Laurence </w:t>
       </w:r>
@@ -894,7 +1097,19 @@
       </w:r>
       <w:proofErr w:type="spellEnd"/>
       <w:r>
-        <w:t xml:space="preserve">. Handbook on Mobile and Ubiquitous Computing. London, GBR: CRC Press, 2012. </w:t>
+        <w:t>.</w:t>
+      </w:r>
+      <w:proofErr w:type="gramEnd"/>
+      <w:r>
+        <w:t xml:space="preserve"> </w:t>
+      </w:r>
+      <w:proofErr w:type="gramStart"/>
+      <w:r>
+        <w:t>Handbook on Mobile and Ubiquitous Computing.</w:t>
+      </w:r>
+      <w:proofErr w:type="gramEnd"/>
+      <w:r>
+        <w:t xml:space="preserve"> London, GBR: CRC Press, 2012. </w:t>
       </w:r>
       <w:proofErr w:type="spellStart"/>
       <w:r>
@@ -930,8 +1145,188 @@
 </w:document>
 </file>
 
+<file path=word/comments.xml><?xml version="1.0" encoding="utf-8"?>
+<w:comments xmlns:wpc="http://schemas.microsoft.com/office/word/2010/wordprocessingCanvas" xmlns:mo="http://schemas.microsoft.com/office/mac/office/2008/main" xmlns:mc="http://schemas.openxmlformats.org/markup-compatibility/2006" xmlns:mv="urn:schemas-microsoft-com:mac:vml" xmlns:o="urn:schemas-microsoft-com:office:office" xmlns:r="http://schemas.openxmlformats.org/officeDocument/2006/relationships" xmlns:m="http://schemas.openxmlformats.org/officeDocument/2006/math" xmlns:v="urn:schemas-microsoft-com:vml" xmlns:wp14="http://schemas.microsoft.com/office/word/2010/wordprocessingDrawing" xmlns:wp="http://schemas.openxmlformats.org/drawingml/2006/wordprocessingDrawing" xmlns:w10="urn:schemas-microsoft-com:office:word" xmlns:w="http://schemas.openxmlformats.org/wordprocessingml/2006/main" xmlns:w14="http://schemas.microsoft.com/office/word/2010/wordml" xmlns:wpg="http://schemas.microsoft.com/office/word/2010/wordprocessingGroup" xmlns:wpi="http://schemas.microsoft.com/office/word/2010/wordprocessingInk" xmlns:wne="http://schemas.microsoft.com/office/word/2006/wordml" xmlns:wps="http://schemas.microsoft.com/office/word/2010/wordprocessingShape" mc:Ignorable="w14 wp14">
+  <w:comment w:id="1" w:author="John David N. Dionisio" w:date="2014-11-23T23:07:00Z" w:initials="JD">
+    <w:p>
+      <w:pPr>
+        <w:pStyle w:val="CommentText"/>
+      </w:pPr>
+      <w:r>
+        <w:rPr>
+          <w:rStyle w:val="CommentReference"/>
+        </w:rPr>
+        <w:annotationRef/>
+      </w:r>
+      <w:r>
+        <w:t>“</w:t>
+      </w:r>
+      <w:proofErr w:type="gramStart"/>
+      <w:r>
+        <w:t>ubiquitous</w:t>
+      </w:r>
+      <w:proofErr w:type="gramEnd"/>
+      <w:r>
+        <w:t>” is typically pronounced with a “y” sound in the beginning, thus the “a” instead of “an.”</w:t>
+      </w:r>
+    </w:p>
+  </w:comment>
+  <w:comment w:id="2" w:author="John David N. Dionisio" w:date="2014-11-23T23:08:00Z" w:initials="JD">
+    <w:p>
+      <w:pPr>
+        <w:pStyle w:val="CommentText"/>
+      </w:pPr>
+      <w:r>
+        <w:rPr>
+          <w:rStyle w:val="CommentReference"/>
+        </w:rPr>
+        <w:annotationRef/>
+      </w:r>
+      <w:r>
+        <w:t>Potentially interesting take; let’s see what you do with it.</w:t>
+      </w:r>
+    </w:p>
+  </w:comment>
+  <w:comment w:id="5" w:author="John David N. Dionisio" w:date="2014-11-23T23:14:00Z" w:initials="JD">
+    <w:p>
+      <w:pPr>
+        <w:pStyle w:val="CommentText"/>
+      </w:pPr>
+      <w:r>
+        <w:rPr>
+          <w:rStyle w:val="CommentReference"/>
+        </w:rPr>
+        <w:annotationRef/>
+      </w:r>
+      <w:r>
+        <w:t>OK, so far so good…now I want to see you look at these characteristics from the perspective of interaction design concepts seen in class.</w:t>
+      </w:r>
+    </w:p>
+  </w:comment>
+  <w:comment w:id="6" w:author="John David N. Dionisio" w:date="2014-11-23T23:16:00Z" w:initials="JD">
+    <w:p>
+      <w:pPr>
+        <w:pStyle w:val="CommentText"/>
+      </w:pPr>
+      <w:r>
+        <w:rPr>
+          <w:rStyle w:val="CommentReference"/>
+        </w:rPr>
+        <w:annotationRef/>
+      </w:r>
+      <w:r>
+        <w:t>There’s a phrase that I wish you remembered to mention here…it would have solidified that you are connecting this distinction to a concept that is part of the course…</w:t>
+      </w:r>
+    </w:p>
+  </w:comment>
+  <w:comment w:id="7" w:author="John David N. Dionisio" w:date="2014-11-23T23:16:00Z" w:initials="JD">
+    <w:p>
+      <w:pPr>
+        <w:pStyle w:val="CommentText"/>
+      </w:pPr>
+      <w:r>
+        <w:rPr>
+          <w:rStyle w:val="CommentReference"/>
+        </w:rPr>
+        <w:annotationRef/>
+      </w:r>
+      <w:r>
+        <w:t>Nice list—I hope you use it well! (</w:t>
+      </w:r>
+      <w:proofErr w:type="gramStart"/>
+      <w:r>
+        <w:t>in</w:t>
+      </w:r>
+      <w:proofErr w:type="gramEnd"/>
+      <w:r>
+        <w:t xml:space="preserve"> this paper)</w:t>
+      </w:r>
+    </w:p>
+  </w:comment>
+  <w:comment w:id="10" w:author="John David N. Dionisio" w:date="2014-11-23T23:20:00Z" w:initials="JD">
+    <w:p>
+      <w:pPr>
+        <w:pStyle w:val="CommentText"/>
+      </w:pPr>
+      <w:r>
+        <w:rPr>
+          <w:rStyle w:val="CommentReference"/>
+        </w:rPr>
+        <w:annotationRef/>
+      </w:r>
+      <w:r>
+        <w:t xml:space="preserve">Now we’re talking…here you start thinking critically about what </w:t>
+      </w:r>
+      <w:proofErr w:type="spellStart"/>
+      <w:r>
+        <w:t>Krumm</w:t>
+      </w:r>
+      <w:proofErr w:type="spellEnd"/>
+      <w:r>
+        <w:t xml:space="preserve"> laid out.  Otherwise you would just be regurgitating that work.</w:t>
+      </w:r>
+    </w:p>
+  </w:comment>
+  <w:comment w:id="11" w:author="John David N. Dionisio" w:date="2014-11-23T23:21:00Z" w:initials="JD">
+    <w:p>
+      <w:pPr>
+        <w:pStyle w:val="CommentText"/>
+      </w:pPr>
+      <w:r>
+        <w:rPr>
+          <w:rStyle w:val="CommentReference"/>
+        </w:rPr>
+        <w:annotationRef/>
+      </w:r>
+      <w:proofErr w:type="spellStart"/>
+      <w:r>
+        <w:t>Yesssss</w:t>
+      </w:r>
+      <w:proofErr w:type="spellEnd"/>
+      <w:r>
+        <w:t>…this whole paragraph is precisely what we’re looking for in a discussion section.  Well-expressed analysis/deconstruction of what was seen in the cited work…</w:t>
+      </w:r>
+    </w:p>
+  </w:comment>
+  <w:comment w:id="12" w:author="John David N. Dionisio" w:date="2014-11-23T23:22:00Z" w:initials="JD">
+    <w:p>
+      <w:pPr>
+        <w:pStyle w:val="CommentText"/>
+      </w:pPr>
+      <w:r>
+        <w:rPr>
+          <w:rStyle w:val="CommentReference"/>
+        </w:rPr>
+        <w:annotationRef/>
+      </w:r>
+      <w:r>
+        <w:t xml:space="preserve">But </w:t>
+      </w:r>
+      <w:proofErr w:type="spellStart"/>
+      <w:proofErr w:type="gramStart"/>
+      <w:r>
+        <w:t>whaa</w:t>
+      </w:r>
+      <w:proofErr w:type="spellEnd"/>
+      <w:r>
+        <w:t>……?</w:t>
+      </w:r>
+      <w:proofErr w:type="gramEnd"/>
+      <w:r>
+        <w:t xml:space="preserve">  Just when it was getting </w:t>
+      </w:r>
+      <w:r>
+        <w:t>exciting…</w:t>
+      </w:r>
+      <w:bookmarkStart w:id="13" w:name="_GoBack"/>
+      <w:bookmarkEnd w:id="13"/>
+    </w:p>
+  </w:comment>
+</w:comments>
+</file>
+
 <file path=word/numbering.xml><?xml version="1.0" encoding="utf-8"?>
-<w:numbering xmlns:ve="http://schemas.openxmlformats.org/markup-compatibility/2006" xmlns:o="urn:schemas-microsoft-com:office:office" xmlns:r="http://schemas.openxmlformats.org/officeDocument/2006/relationships" xmlns:m="http://schemas.openxmlformats.org/officeDocument/2006/math" xmlns:v="urn:schemas-microsoft-com:vml" xmlns:wp="http://schemas.openxmlformats.org/drawingml/2006/wordprocessingDrawing" xmlns:w10="urn:schemas-microsoft-com:office:word" xmlns:w="http://schemas.openxmlformats.org/wordprocessingml/2006/main" xmlns:wne="http://schemas.microsoft.com/office/word/2006/wordml">
+<w:numbering xmlns:wpc="http://schemas.microsoft.com/office/word/2010/wordprocessingCanvas" xmlns:mo="http://schemas.microsoft.com/office/mac/office/2008/main" xmlns:mc="http://schemas.openxmlformats.org/markup-compatibility/2006" xmlns:mv="urn:schemas-microsoft-com:mac:vml" xmlns:o="urn:schemas-microsoft-com:office:office" xmlns:r="http://schemas.openxmlformats.org/officeDocument/2006/relationships" xmlns:m="http://schemas.openxmlformats.org/officeDocument/2006/math" xmlns:v="urn:schemas-microsoft-com:vml" xmlns:wp14="http://schemas.microsoft.com/office/word/2010/wordprocessingDrawing" xmlns:wp="http://schemas.openxmlformats.org/drawingml/2006/wordprocessingDrawing" xmlns:w10="urn:schemas-microsoft-com:office:word" xmlns:w="http://schemas.openxmlformats.org/wordprocessingml/2006/main" xmlns:w14="http://schemas.microsoft.com/office/word/2010/wordml" xmlns:wpg="http://schemas.microsoft.com/office/word/2010/wordprocessingGroup" xmlns:wpi="http://schemas.microsoft.com/office/word/2010/wordprocessingInk" xmlns:wne="http://schemas.microsoft.com/office/word/2006/wordml" xmlns:wps="http://schemas.microsoft.com/office/word/2010/wordprocessingShape" mc:Ignorable="w14 wp14">
   <w:abstractNum w:abstractNumId="0">
     <w:nsid w:val="0E754C0F"/>
     <w:multiLevelType w:val="multilevel"/>
@@ -1063,7 +1458,7 @@
 </file>
 
 <file path=word/styles.xml><?xml version="1.0" encoding="utf-8"?>
-<w:styles xmlns:r="http://schemas.openxmlformats.org/officeDocument/2006/relationships" xmlns:w="http://schemas.openxmlformats.org/wordprocessingml/2006/main">
+<w:styles xmlns:mc="http://schemas.openxmlformats.org/markup-compatibility/2006" xmlns:r="http://schemas.openxmlformats.org/officeDocument/2006/relationships" xmlns:w="http://schemas.openxmlformats.org/wordprocessingml/2006/main" xmlns:w14="http://schemas.microsoft.com/office/word/2010/wordml" mc:Ignorable="w14">
   <w:docDefaults>
     <w:rPrDefault>
       <w:rPr>
@@ -1079,7 +1474,7 @@
       </w:pPr>
     </w:pPrDefault>
   </w:docDefaults>
-  <w:latentStyles w:defLockedState="0" w:defUIPriority="99" w:defSemiHidden="1" w:defUnhideWhenUsed="1" w:defQFormat="0" w:count="267">
+  <w:latentStyles w:defLockedState="0" w:defUIPriority="99" w:defSemiHidden="1" w:defUnhideWhenUsed="1" w:defQFormat="0" w:count="276">
     <w:lsdException w:name="Normal" w:semiHidden="0" w:uiPriority="0" w:unhideWhenUsed="0" w:qFormat="1"/>
     <w:lsdException w:name="heading 1" w:semiHidden="0" w:uiPriority="9" w:unhideWhenUsed="0" w:qFormat="1"/>
     <w:lsdException w:name="heading 2" w:uiPriority="9" w:qFormat="1"/>
@@ -1240,7 +1635,6 @@
     <w:uiPriority w:val="99"/>
     <w:semiHidden/>
     <w:unhideWhenUsed/>
-    <w:qFormat/>
     <w:tblPr>
       <w:tblInd w:w="0" w:type="dxa"/>
       <w:tblCellMar>
@@ -1310,6 +1704,255 @@
       <w:color w:val="000000"/>
       <w:szCs w:val="20"/>
     </w:rPr>
+  </w:style>
+  <w:style w:type="character" w:styleId="CommentReference">
+    <w:name w:val="annotation reference"/>
+    <w:basedOn w:val="DefaultParagraphFont"/>
+    <w:uiPriority w:val="99"/>
+    <w:semiHidden/>
+    <w:unhideWhenUsed/>
+    <w:rsid w:val="003C0115"/>
+    <w:rPr>
+      <w:sz w:val="18"/>
+      <w:szCs w:val="18"/>
+    </w:rPr>
+  </w:style>
+  <w:style w:type="paragraph" w:styleId="CommentText">
+    <w:name w:val="annotation text"/>
+    <w:basedOn w:val="Normal"/>
+    <w:link w:val="CommentTextChar"/>
+    <w:uiPriority w:val="99"/>
+    <w:semiHidden/>
+    <w:unhideWhenUsed/>
+    <w:rsid w:val="003C0115"/>
+  </w:style>
+  <w:style w:type="character" w:customStyle="1" w:styleId="CommentTextChar">
+    <w:name w:val="Comment Text Char"/>
+    <w:basedOn w:val="DefaultParagraphFont"/>
+    <w:link w:val="CommentText"/>
+    <w:uiPriority w:val="99"/>
+    <w:semiHidden/>
+    <w:rsid w:val="003C0115"/>
+    <w:rPr>
+      <w:rFonts w:cstheme="minorBidi"/>
+    </w:rPr>
+  </w:style>
+  <w:style w:type="paragraph" w:styleId="CommentSubject">
+    <w:name w:val="annotation subject"/>
+    <w:basedOn w:val="CommentText"/>
+    <w:next w:val="CommentText"/>
+    <w:link w:val="CommentSubjectChar"/>
+    <w:uiPriority w:val="99"/>
+    <w:semiHidden/>
+    <w:unhideWhenUsed/>
+    <w:rsid w:val="003C0115"/>
+    <w:rPr>
+      <w:b/>
+      <w:bCs/>
+      <w:sz w:val="20"/>
+      <w:szCs w:val="20"/>
+    </w:rPr>
+  </w:style>
+  <w:style w:type="character" w:customStyle="1" w:styleId="CommentSubjectChar">
+    <w:name w:val="Comment Subject Char"/>
+    <w:basedOn w:val="CommentTextChar"/>
+    <w:link w:val="CommentSubject"/>
+    <w:uiPriority w:val="99"/>
+    <w:semiHidden/>
+    <w:rsid w:val="003C0115"/>
+    <w:rPr>
+      <w:rFonts w:cstheme="minorBidi"/>
+      <w:b/>
+      <w:bCs/>
+      <w:sz w:val="20"/>
+      <w:szCs w:val="20"/>
+    </w:rPr>
+  </w:style>
+</w:styles>
+</file>
+
+<file path=word/stylesWithEffects.xml><?xml version="1.0" encoding="utf-8"?>
+<w:styles xmlns:wpc="http://schemas.microsoft.com/office/word/2010/wordprocessingCanvas" xmlns:mo="http://schemas.microsoft.com/office/mac/office/2008/main" xmlns:mc="http://schemas.openxmlformats.org/markup-compatibility/2006" xmlns:mv="urn:schemas-microsoft-com:mac:vml" xmlns:o="urn:schemas-microsoft-com:office:office" xmlns:r="http://schemas.openxmlformats.org/officeDocument/2006/relationships" xmlns:m="http://schemas.openxmlformats.org/officeDocument/2006/math" xmlns:v="urn:schemas-microsoft-com:vml" xmlns:wp14="http://schemas.microsoft.com/office/word/2010/wordprocessingDrawing" xmlns:wp="http://schemas.openxmlformats.org/drawingml/2006/wordprocessingDrawing" xmlns:w10="urn:schemas-microsoft-com:office:word" xmlns:w="http://schemas.openxmlformats.org/wordprocessingml/2006/main" xmlns:w14="http://schemas.microsoft.com/office/word/2010/wordml" xmlns:wpg="http://schemas.microsoft.com/office/word/2010/wordprocessingGroup" xmlns:wpi="http://schemas.microsoft.com/office/word/2010/wordprocessingInk" xmlns:wne="http://schemas.microsoft.com/office/word/2006/wordml" xmlns:wps="http://schemas.microsoft.com/office/word/2010/wordprocessingShape" mc:Ignorable="w14 wp14">
+  <w:docDefaults>
+    <w:rPrDefault>
+      <w:rPr>
+        <w:rFonts w:asciiTheme="minorHAnsi" w:eastAsiaTheme="minorEastAsia" w:hAnsiTheme="minorHAnsi" w:cstheme="minorBidi"/>
+        <w:sz w:val="24"/>
+        <w:szCs w:val="24"/>
+        <w:lang w:val="en-US" w:eastAsia="ja-JP" w:bidi="ar-SA"/>
+      </w:rPr>
+    </w:rPrDefault>
+    <w:pPrDefault/>
+  </w:docDefaults>
+  <w:latentStyles w:defLockedState="0" w:defUIPriority="99" w:defSemiHidden="1" w:defUnhideWhenUsed="1" w:defQFormat="0" w:count="276">
+    <w:lsdException w:name="Normal" w:semiHidden="0" w:uiPriority="0" w:unhideWhenUsed="0" w:qFormat="1"/>
+    <w:lsdException w:name="heading 1" w:semiHidden="0" w:uiPriority="9" w:unhideWhenUsed="0" w:qFormat="1"/>
+    <w:lsdException w:name="heading 2" w:uiPriority="9" w:qFormat="1"/>
+    <w:lsdException w:name="heading 3" w:uiPriority="9" w:qFormat="1"/>
+    <w:lsdException w:name="heading 4" w:uiPriority="9" w:qFormat="1"/>
+    <w:lsdException w:name="heading 5" w:uiPriority="9" w:qFormat="1"/>
+    <w:lsdException w:name="heading 6" w:uiPriority="9" w:qFormat="1"/>
+    <w:lsdException w:name="heading 7" w:uiPriority="9" w:qFormat="1"/>
+    <w:lsdException w:name="heading 8" w:uiPriority="9" w:qFormat="1"/>
+    <w:lsdException w:name="heading 9" w:uiPriority="9" w:qFormat="1"/>
+    <w:lsdException w:name="toc 1" w:uiPriority="39"/>
+    <w:lsdException w:name="toc 2" w:uiPriority="39"/>
+    <w:lsdException w:name="toc 3" w:uiPriority="39"/>
+    <w:lsdException w:name="toc 4" w:uiPriority="39"/>
+    <w:lsdException w:name="toc 5" w:uiPriority="39"/>
+    <w:lsdException w:name="toc 6" w:uiPriority="39"/>
+    <w:lsdException w:name="toc 7" w:uiPriority="39"/>
+    <w:lsdException w:name="toc 8" w:uiPriority="39"/>
+    <w:lsdException w:name="toc 9" w:uiPriority="39"/>
+    <w:lsdException w:name="caption" w:uiPriority="35" w:qFormat="1"/>
+    <w:lsdException w:name="Title" w:semiHidden="0" w:uiPriority="10" w:unhideWhenUsed="0" w:qFormat="1"/>
+    <w:lsdException w:name="Default Paragraph Font" w:uiPriority="1"/>
+    <w:lsdException w:name="Subtitle" w:semiHidden="0" w:uiPriority="11" w:unhideWhenUsed="0" w:qFormat="1"/>
+    <w:lsdException w:name="Strong" w:semiHidden="0" w:uiPriority="22" w:unhideWhenUsed="0" w:qFormat="1"/>
+    <w:lsdException w:name="Emphasis" w:semiHidden="0" w:uiPriority="20" w:unhideWhenUsed="0" w:qFormat="1"/>
+    <w:lsdException w:name="Table Grid" w:semiHidden="0" w:uiPriority="59" w:unhideWhenUsed="0"/>
+    <w:lsdException w:name="Placeholder Text" w:unhideWhenUsed="0"/>
+    <w:lsdException w:name="No Spacing" w:semiHidden="0" w:uiPriority="1" w:unhideWhenUsed="0" w:qFormat="1"/>
+    <w:lsdException w:name="Light Shading" w:semiHidden="0" w:uiPriority="60" w:unhideWhenUsed="0"/>
+    <w:lsdException w:name="Light List" w:semiHidden="0" w:uiPriority="61" w:unhideWhenUsed="0"/>
+    <w:lsdException w:name="Light Grid" w:semiHidden="0" w:uiPriority="62" w:unhideWhenUsed="0"/>
+    <w:lsdException w:name="Medium Shading 1" w:semiHidden="0" w:uiPriority="63" w:unhideWhenUsed="0"/>
+    <w:lsdException w:name="Medium Shading 2" w:semiHidden="0" w:uiPriority="64" w:unhideWhenUsed="0"/>
+    <w:lsdException w:name="Medium List 1" w:semiHidden="0" w:uiPriority="65" w:unhideWhenUsed="0"/>
+    <w:lsdException w:name="Medium List 2" w:semiHidden="0" w:uiPriority="66" w:unhideWhenUsed="0"/>
+    <w:lsdException w:name="Medium Grid 1" w:semiHidden="0" w:uiPriority="67" w:unhideWhenUsed="0"/>
+    <w:lsdException w:name="Medium Grid 2" w:semiHidden="0" w:uiPriority="68" w:unhideWhenUsed="0"/>
+    <w:lsdException w:name="Medium Grid 3" w:semiHidden="0" w:uiPriority="69" w:unhideWhenUsed="0"/>
+    <w:lsdException w:name="Dark List" w:semiHidden="0" w:uiPriority="70" w:unhideWhenUsed="0"/>
+    <w:lsdException w:name="Colorful Shading" w:semiHidden="0" w:uiPriority="71" w:unhideWhenUsed="0"/>
+    <w:lsdException w:name="Colorful List" w:semiHidden="0" w:uiPriority="72" w:unhideWhenUsed="0"/>
+    <w:lsdException w:name="Colorful Grid" w:semiHidden="0" w:uiPriority="73" w:unhideWhenUsed="0"/>
+    <w:lsdException w:name="Light Shading Accent 1" w:semiHidden="0" w:uiPriority="60" w:unhideWhenUsed="0"/>
+    <w:lsdException w:name="Light List Accent 1" w:semiHidden="0" w:uiPriority="61" w:unhideWhenUsed="0"/>
+    <w:lsdException w:name="Light Grid Accent 1" w:semiHidden="0" w:uiPriority="62" w:unhideWhenUsed="0"/>
+    <w:lsdException w:name="Medium Shading 1 Accent 1" w:semiHidden="0" w:uiPriority="63" w:unhideWhenUsed="0"/>
+    <w:lsdException w:name="Medium Shading 2 Accent 1" w:semiHidden="0" w:uiPriority="64" w:unhideWhenUsed="0"/>
+    <w:lsdException w:name="Medium List 1 Accent 1" w:semiHidden="0" w:uiPriority="65" w:unhideWhenUsed="0"/>
+    <w:lsdException w:name="Revision" w:unhideWhenUsed="0"/>
+    <w:lsdException w:name="List Paragraph" w:semiHidden="0" w:uiPriority="34" w:unhideWhenUsed="0" w:qFormat="1"/>
+    <w:lsdException w:name="Quote" w:semiHidden="0" w:uiPriority="29" w:unhideWhenUsed="0" w:qFormat="1"/>
+    <w:lsdException w:name="Intense Quote" w:semiHidden="0" w:uiPriority="30" w:unhideWhenUsed="0" w:qFormat="1"/>
+    <w:lsdException w:name="Medium List 2 Accent 1" w:semiHidden="0" w:uiPriority="66" w:unhideWhenUsed="0"/>
+    <w:lsdException w:name="Medium Grid 1 Accent 1" w:semiHidden="0" w:uiPriority="67" w:unhideWhenUsed="0"/>
+    <w:lsdException w:name="Medium Grid 2 Accent 1" w:semiHidden="0" w:uiPriority="68" w:unhideWhenUsed="0"/>
+    <w:lsdException w:name="Medium Grid 3 Accent 1" w:semiHidden="0" w:uiPriority="69" w:unhideWhenUsed="0"/>
+    <w:lsdException w:name="Dark List Accent 1" w:semiHidden="0" w:uiPriority="70" w:unhideWhenUsed="0"/>
+    <w:lsdException w:name="Colorful Shading Accent 1" w:semiHidden="0" w:uiPriority="71" w:unhideWhenUsed="0"/>
+    <w:lsdException w:name="Colorful List Accent 1" w:semiHidden="0" w:uiPriority="72" w:unhideWhenUsed="0"/>
+    <w:lsdException w:name="Colorful Grid Accent 1" w:semiHidden="0" w:uiPriority="73" w:unhideWhenUsed="0"/>
+    <w:lsdException w:name="Light Shading Accent 2" w:semiHidden="0" w:uiPriority="60" w:unhideWhenUsed="0"/>
+    <w:lsdException w:name="Light List Accent 2" w:semiHidden="0" w:uiPriority="61" w:unhideWhenUsed="0"/>
+    <w:lsdException w:name="Light Grid Accent 2" w:semiHidden="0" w:uiPriority="62" w:unhideWhenUsed="0"/>
+    <w:lsdException w:name="Medium Shading 1 Accent 2" w:semiHidden="0" w:uiPriority="63" w:unhideWhenUsed="0"/>
+    <w:lsdException w:name="Medium Shading 2 Accent 2" w:semiHidden="0" w:uiPriority="64" w:unhideWhenUsed="0"/>
+    <w:lsdException w:name="Medium List 1 Accent 2" w:semiHidden="0" w:uiPriority="65" w:unhideWhenUsed="0"/>
+    <w:lsdException w:name="Medium List 2 Accent 2" w:semiHidden="0" w:uiPriority="66" w:unhideWhenUsed="0"/>
+    <w:lsdException w:name="Medium Grid 1 Accent 2" w:semiHidden="0" w:uiPriority="67" w:unhideWhenUsed="0"/>
+    <w:lsdException w:name="Medium Grid 2 Accent 2" w:semiHidden="0" w:uiPriority="68" w:unhideWhenUsed="0"/>
+    <w:lsdException w:name="Medium Grid 3 Accent 2" w:semiHidden="0" w:uiPriority="69" w:unhideWhenUsed="0"/>
+    <w:lsdException w:name="Dark List Accent 2" w:semiHidden="0" w:uiPriority="70" w:unhideWhenUsed="0"/>
+    <w:lsdException w:name="Colorful Shading Accent 2" w:semiHidden="0" w:uiPriority="71" w:unhideWhenUsed="0"/>
+    <w:lsdException w:name="Colorful List Accent 2" w:semiHidden="0" w:uiPriority="72" w:unhideWhenUsed="0"/>
+    <w:lsdException w:name="Colorful Grid Accent 2" w:semiHidden="0" w:uiPriority="73" w:unhideWhenUsed="0"/>
+    <w:lsdException w:name="Light Shading Accent 3" w:semiHidden="0" w:uiPriority="60" w:unhideWhenUsed="0"/>
+    <w:lsdException w:name="Light List Accent 3" w:semiHidden="0" w:uiPriority="61" w:unhideWhenUsed="0"/>
+    <w:lsdException w:name="Light Grid Accent 3" w:semiHidden="0" w:uiPriority="62" w:unhideWhenUsed="0"/>
+    <w:lsdException w:name="Medium Shading 1 Accent 3" w:semiHidden="0" w:uiPriority="63" w:unhideWhenUsed="0"/>
+    <w:lsdException w:name="Medium Shading 2 Accent 3" w:semiHidden="0" w:uiPriority="64" w:unhideWhenUsed="0"/>
+    <w:lsdException w:name="Medium List 1 Accent 3" w:semiHidden="0" w:uiPriority="65" w:unhideWhenUsed="0"/>
+    <w:lsdException w:name="Medium List 2 Accent 3" w:semiHidden="0" w:uiPriority="66" w:unhideWhenUsed="0"/>
+    <w:lsdException w:name="Medium Grid 1 Accent 3" w:semiHidden="0" w:uiPriority="67" w:unhideWhenUsed="0"/>
+    <w:lsdException w:name="Medium Grid 2 Accent 3" w:semiHidden="0" w:uiPriority="68" w:unhideWhenUsed="0"/>
+    <w:lsdException w:name="Medium Grid 3 Accent 3" w:semiHidden="0" w:uiPriority="69" w:unhideWhenUsed="0"/>
+    <w:lsdException w:name="Dark List Accent 3" w:semiHidden="0" w:uiPriority="70" w:unhideWhenUsed="0"/>
+    <w:lsdException w:name="Colorful Shading Accent 3" w:semiHidden="0" w:uiPriority="71" w:unhideWhenUsed="0"/>
+    <w:lsdException w:name="Colorful List Accent 3" w:semiHidden="0" w:uiPriority="72" w:unhideWhenUsed="0"/>
+    <w:lsdException w:name="Colorful Grid Accent 3" w:semiHidden="0" w:uiPriority="73" w:unhideWhenUsed="0"/>
+    <w:lsdException w:name="Light Shading Accent 4" w:semiHidden="0" w:uiPriority="60" w:unhideWhenUsed="0"/>
+    <w:lsdException w:name="Light List Accent 4" w:semiHidden="0" w:uiPriority="61" w:unhideWhenUsed="0"/>
+    <w:lsdException w:name="Light Grid Accent 4" w:semiHidden="0" w:uiPriority="62" w:unhideWhenUsed="0"/>
+    <w:lsdException w:name="Medium Shading 1 Accent 4" w:semiHidden="0" w:uiPriority="63" w:unhideWhenUsed="0"/>
+    <w:lsdException w:name="Medium Shading 2 Accent 4" w:semiHidden="0" w:uiPriority="64" w:unhideWhenUsed="0"/>
+    <w:lsdException w:name="Medium List 1 Accent 4" w:semiHidden="0" w:uiPriority="65" w:unhideWhenUsed="0"/>
+    <w:lsdException w:name="Medium List 2 Accent 4" w:semiHidden="0" w:uiPriority="66" w:unhideWhenUsed="0"/>
+    <w:lsdException w:name="Medium Grid 1 Accent 4" w:semiHidden="0" w:uiPriority="67" w:unhideWhenUsed="0"/>
+    <w:lsdException w:name="Medium Grid 2 Accent 4" w:semiHidden="0" w:uiPriority="68" w:unhideWhenUsed="0"/>
+    <w:lsdException w:name="Medium Grid 3 Accent 4" w:semiHidden="0" w:uiPriority="69" w:unhideWhenUsed="0"/>
+    <w:lsdException w:name="Dark List Accent 4" w:semiHidden="0" w:uiPriority="70" w:unhideWhenUsed="0"/>
+    <w:lsdException w:name="Colorful Shading Accent 4" w:semiHidden="0" w:uiPriority="71" w:unhideWhenUsed="0"/>
+    <w:lsdException w:name="Colorful List Accent 4" w:semiHidden="0" w:uiPriority="72" w:unhideWhenUsed="0"/>
+    <w:lsdException w:name="Colorful Grid Accent 4" w:semiHidden="0" w:uiPriority="73" w:unhideWhenUsed="0"/>
+    <w:lsdException w:name="Light Shading Accent 5" w:semiHidden="0" w:uiPriority="60" w:unhideWhenUsed="0"/>
+    <w:lsdException w:name="Light List Accent 5" w:semiHidden="0" w:uiPriority="61" w:unhideWhenUsed="0"/>
+    <w:lsdException w:name="Light Grid Accent 5" w:semiHidden="0" w:uiPriority="62" w:unhideWhenUsed="0"/>
+    <w:lsdException w:name="Medium Shading 1 Accent 5" w:semiHidden="0" w:uiPriority="63" w:unhideWhenUsed="0"/>
+    <w:lsdException w:name="Medium Shading 2 Accent 5" w:semiHidden="0" w:uiPriority="64" w:unhideWhenUsed="0"/>
+    <w:lsdException w:name="Medium List 1 Accent 5" w:semiHidden="0" w:uiPriority="65" w:unhideWhenUsed="0"/>
+    <w:lsdException w:name="Medium List 2 Accent 5" w:semiHidden="0" w:uiPriority="66" w:unhideWhenUsed="0"/>
+    <w:lsdException w:name="Medium Grid 1 Accent 5" w:semiHidden="0" w:uiPriority="67" w:unhideWhenUsed="0"/>
+    <w:lsdException w:name="Medium Grid 2 Accent 5" w:semiHidden="0" w:uiPriority="68" w:unhideWhenUsed="0"/>
+    <w:lsdException w:name="Medium Grid 3 Accent 5" w:semiHidden="0" w:uiPriority="69" w:unhideWhenUsed="0"/>
+    <w:lsdException w:name="Dark List Accent 5" w:semiHidden="0" w:uiPriority="70" w:unhideWhenUsed="0"/>
+    <w:lsdException w:name="Colorful Shading Accent 5" w:semiHidden="0" w:uiPriority="71" w:unhideWhenUsed="0"/>
+    <w:lsdException w:name="Colorful List Accent 5" w:semiHidden="0" w:uiPriority="72" w:unhideWhenUsed="0"/>
+    <w:lsdException w:name="Colorful Grid Accent 5" w:semiHidden="0" w:uiPriority="73" w:unhideWhenUsed="0"/>
+    <w:lsdException w:name="Light Shading Accent 6" w:semiHidden="0" w:uiPriority="60" w:unhideWhenUsed="0"/>
+    <w:lsdException w:name="Light List Accent 6" w:semiHidden="0" w:uiPriority="61" w:unhideWhenUsed="0"/>
+    <w:lsdException w:name="Light Grid Accent 6" w:semiHidden="0" w:uiPriority="62" w:unhideWhenUsed="0"/>
+    <w:lsdException w:name="Medium Shading 1 Accent 6" w:semiHidden="0" w:uiPriority="63" w:unhideWhenUsed="0"/>
+    <w:lsdException w:name="Medium Shading 2 Accent 6" w:semiHidden="0" w:uiPriority="64" w:unhideWhenUsed="0"/>
+    <w:lsdException w:name="Medium List 1 Accent 6" w:semiHidden="0" w:uiPriority="65" w:unhideWhenUsed="0"/>
+    <w:lsdException w:name="Medium List 2 Accent 6" w:semiHidden="0" w:uiPriority="66" w:unhideWhenUsed="0"/>
+    <w:lsdException w:name="Medium Grid 1 Accent 6" w:semiHidden="0" w:uiPriority="67" w:unhideWhenUsed="0"/>
+    <w:lsdException w:name="Medium Grid 2 Accent 6" w:semiHidden="0" w:uiPriority="68" w:unhideWhenUsed="0"/>
+    <w:lsdException w:name="Medium Grid 3 Accent 6" w:semiHidden="0" w:uiPriority="69" w:unhideWhenUsed="0"/>
+    <w:lsdException w:name="Dark List Accent 6" w:semiHidden="0" w:uiPriority="70" w:unhideWhenUsed="0"/>
+    <w:lsdException w:name="Colorful Shading Accent 6" w:semiHidden="0" w:uiPriority="71" w:unhideWhenUsed="0"/>
+    <w:lsdException w:name="Colorful List Accent 6" w:semiHidden="0" w:uiPriority="72" w:unhideWhenUsed="0"/>
+    <w:lsdException w:name="Colorful Grid Accent 6" w:semiHidden="0" w:uiPriority="73" w:unhideWhenUsed="0"/>
+    <w:lsdException w:name="Subtle Emphasis" w:semiHidden="0" w:uiPriority="19" w:unhideWhenUsed="0" w:qFormat="1"/>
+    <w:lsdException w:name="Intense Emphasis" w:semiHidden="0" w:uiPriority="21" w:unhideWhenUsed="0" w:qFormat="1"/>
+    <w:lsdException w:name="Subtle Reference" w:semiHidden="0" w:uiPriority="31" w:unhideWhenUsed="0" w:qFormat="1"/>
+    <w:lsdException w:name="Intense Reference" w:semiHidden="0" w:uiPriority="32" w:unhideWhenUsed="0" w:qFormat="1"/>
+    <w:lsdException w:name="Book Title" w:semiHidden="0" w:uiPriority="33" w:unhideWhenUsed="0" w:qFormat="1"/>
+    <w:lsdException w:name="Bibliography" w:uiPriority="37"/>
+    <w:lsdException w:name="TOC Heading" w:uiPriority="39" w:qFormat="1"/>
+  </w:latentStyles>
+  <w:style w:type="paragraph" w:default="1" w:styleId="Normal">
+    <w:name w:val="Normal"/>
+    <w:qFormat/>
+  </w:style>
+  <w:style w:type="character" w:default="1" w:styleId="DefaultParagraphFont">
+    <w:name w:val="Default Paragraph Font"/>
+    <w:uiPriority w:val="1"/>
+    <w:semiHidden/>
+    <w:unhideWhenUsed/>
+  </w:style>
+  <w:style w:type="table" w:default="1" w:styleId="TableNormal">
+    <w:name w:val="Normal Table"/>
+    <w:uiPriority w:val="99"/>
+    <w:semiHidden/>
+    <w:unhideWhenUsed/>
+    <w:tblPr>
+      <w:tblInd w:w="0" w:type="dxa"/>
+      <w:tblCellMar>
+        <w:top w:w="0" w:type="dxa"/>
+        <w:left w:w="108" w:type="dxa"/>
+        <w:bottom w:w="0" w:type="dxa"/>
+        <w:right w:w="108" w:type="dxa"/>
+      </w:tblCellMar>
+    </w:tblPr>
+  </w:style>
+  <w:style w:type="numbering" w:default="1" w:styleId="NoList">
+    <w:name w:val="No List"/>
+    <w:uiPriority w:val="99"/>
+    <w:semiHidden/>
+    <w:unhideWhenUsed/>
   </w:style>
 </w:styles>
 </file>

</xml_diff>